<commit_message>
čištění a poznámky v kodu
</commit_message>
<xml_diff>
--- a/PozadavkyPGRF1_Task1_2021.docx
+++ b/PozadavkyPGRF1_Task1_2021.docx
@@ -220,26 +220,14 @@
                 <w:rFonts w:ascii="Arial" w:eastAsia="Times New Roman" w:hAnsi="Arial" w:cs="Arial"/>
                 <w:sz w:val="20"/>
                 <w:szCs w:val="24"/>
-                <w:highlight w:val="yellow"/>
-                <w:lang w:eastAsia="cs-CZ"/>
-              </w:rPr>
-            </w:pPr>
-            <w:r>
-              <w:rPr>
-                <w:rFonts w:ascii="Arial" w:eastAsia="Times New Roman" w:hAnsi="Arial" w:cs="Arial"/>
-                <w:sz w:val="20"/>
-                <w:szCs w:val="24"/>
-                <w:highlight w:val="yellow"/>
-                <w:lang w:eastAsia="cs-CZ"/>
-              </w:rPr>
-              <w:t xml:space="preserve">  </w:t>
-            </w:r>
-            <w:r>
-              <w:rPr>
-                <w:rFonts w:ascii="Arial" w:eastAsia="Times New Roman" w:hAnsi="Arial" w:cs="Arial"/>
-                <w:sz w:val="20"/>
-                <w:szCs w:val="24"/>
-                <w:highlight w:val="yellow"/>
+                <w:lang w:eastAsia="cs-CZ"/>
+              </w:rPr>
+            </w:pPr>
+            <w:r>
+              <w:rPr>
+                <w:rFonts w:ascii="Arial" w:eastAsia="Times New Roman" w:hAnsi="Arial" w:cs="Arial"/>
+                <w:sz w:val="20"/>
+                <w:szCs w:val="24"/>
                 <w:lang w:eastAsia="cs-CZ"/>
               </w:rPr>
               <w:t>100</w:t>
@@ -259,16 +247,14 @@
                 <w:rFonts w:ascii="Times New Roman" w:eastAsia="Times New Roman" w:hAnsi="Times New Roman" w:cs="Times New Roman"/>
                 <w:sz w:val="20"/>
                 <w:szCs w:val="20"/>
-                <w:highlight w:val="yellow"/>
-                <w:lang w:eastAsia="cs-CZ"/>
-              </w:rPr>
-            </w:pPr>
-            <w:r>
-              <w:rPr>
-                <w:rFonts w:ascii="Times New Roman" w:eastAsia="Times New Roman" w:hAnsi="Times New Roman" w:cs="Times New Roman"/>
-                <w:sz w:val="20"/>
-                <w:szCs w:val="20"/>
-                <w:highlight w:val="yellow"/>
+                <w:lang w:eastAsia="cs-CZ"/>
+              </w:rPr>
+            </w:pPr>
+            <w:r>
+              <w:rPr>
+                <w:rFonts w:ascii="Times New Roman" w:eastAsia="Times New Roman" w:hAnsi="Times New Roman" w:cs="Times New Roman"/>
+                <w:sz w:val="20"/>
+                <w:szCs w:val="20"/>
                 <w:lang w:eastAsia="cs-CZ"/>
               </w:rPr>
               <w:t>Levé tlačítko myši</w:t>
@@ -352,16 +338,7 @@
                 <w:szCs w:val="24"/>
                 <w:lang w:eastAsia="cs-CZ"/>
               </w:rPr>
-              <w:t>Správná rasterizace ve všech kvadrantech</w:t>
-            </w:r>
-            <w:r>
-              <w:rPr>
-                <w:rFonts w:ascii="Arial" w:eastAsia="Times New Roman" w:hAnsi="Arial" w:cs="Arial"/>
-                <w:sz w:val="20"/>
-                <w:szCs w:val="24"/>
-                <w:lang w:eastAsia="cs-CZ"/>
-              </w:rPr>
-              <w:t>, vodorovná, svislá, degenerovaná, koncové pixely</w:t>
+              <w:t>Správná rasterizace ve všech kvadrantech, vodorovná, svislá, degenerovaná, koncové pixely</w:t>
             </w:r>
           </w:p>
         </w:tc>
@@ -378,16 +355,14 @@
                 <w:rFonts w:ascii="Arial" w:eastAsia="Times New Roman" w:hAnsi="Arial" w:cs="Arial"/>
                 <w:sz w:val="20"/>
                 <w:szCs w:val="24"/>
-                <w:highlight w:val="yellow"/>
-                <w:lang w:eastAsia="cs-CZ"/>
-              </w:rPr>
-            </w:pPr>
-            <w:r>
-              <w:rPr>
-                <w:rFonts w:ascii="Arial" w:eastAsia="Times New Roman" w:hAnsi="Arial" w:cs="Arial"/>
-                <w:sz w:val="20"/>
-                <w:szCs w:val="24"/>
-                <w:highlight w:val="yellow"/>
+                <w:lang w:eastAsia="cs-CZ"/>
+              </w:rPr>
+            </w:pPr>
+            <w:r>
+              <w:rPr>
+                <w:rFonts w:ascii="Arial" w:eastAsia="Times New Roman" w:hAnsi="Arial" w:cs="Arial"/>
+                <w:sz w:val="20"/>
+                <w:szCs w:val="24"/>
                 <w:lang w:eastAsia="cs-CZ"/>
               </w:rPr>
               <w:t>100</w:t>
@@ -407,10 +382,18 @@
                 <w:rFonts w:ascii="Times New Roman" w:eastAsia="Times New Roman" w:hAnsi="Times New Roman" w:cs="Times New Roman"/>
                 <w:sz w:val="20"/>
                 <w:szCs w:val="20"/>
-                <w:highlight w:val="yellow"/>
-                <w:lang w:eastAsia="cs-CZ"/>
-              </w:rPr>
-            </w:pPr>
+                <w:lang w:eastAsia="cs-CZ"/>
+              </w:rPr>
+            </w:pPr>
+            <w:r>
+              <w:rPr>
+                <w:rFonts w:ascii="Times New Roman" w:eastAsia="Times New Roman" w:hAnsi="Times New Roman" w:cs="Times New Roman"/>
+                <w:sz w:val="20"/>
+                <w:szCs w:val="20"/>
+                <w:lang w:eastAsia="cs-CZ"/>
+              </w:rPr>
+              <w:t>Levé tlačítko myši</w:t>
+            </w:r>
           </w:p>
         </w:tc>
         <w:tc>
@@ -498,16 +481,14 @@
                 <w:rFonts w:ascii="Arial" w:eastAsia="Times New Roman" w:hAnsi="Arial" w:cs="Arial"/>
                 <w:sz w:val="20"/>
                 <w:szCs w:val="24"/>
-                <w:highlight w:val="yellow"/>
-                <w:lang w:eastAsia="cs-CZ"/>
-              </w:rPr>
-            </w:pPr>
-            <w:r>
-              <w:rPr>
-                <w:rFonts w:ascii="Arial" w:eastAsia="Times New Roman" w:hAnsi="Arial" w:cs="Arial"/>
-                <w:sz w:val="20"/>
-                <w:szCs w:val="24"/>
-                <w:highlight w:val="yellow"/>
+                <w:lang w:eastAsia="cs-CZ"/>
+              </w:rPr>
+            </w:pPr>
+            <w:r>
+              <w:rPr>
+                <w:rFonts w:ascii="Arial" w:eastAsia="Times New Roman" w:hAnsi="Arial" w:cs="Arial"/>
+                <w:sz w:val="20"/>
+                <w:szCs w:val="24"/>
                 <w:lang w:eastAsia="cs-CZ"/>
               </w:rPr>
               <w:t>100</w:t>
@@ -527,7 +508,6 @@
                 <w:rFonts w:ascii="Times New Roman" w:eastAsia="Times New Roman" w:hAnsi="Times New Roman" w:cs="Times New Roman"/>
                 <w:sz w:val="20"/>
                 <w:szCs w:val="20"/>
-                <w:highlight w:val="yellow"/>
                 <w:lang w:eastAsia="cs-CZ"/>
               </w:rPr>
             </w:pPr>
@@ -549,6 +529,15 @@
                 <w:lang w:eastAsia="cs-CZ"/>
               </w:rPr>
             </w:pPr>
+            <w:r>
+              <w:rPr>
+                <w:rFonts w:ascii="Times New Roman" w:eastAsia="Times New Roman" w:hAnsi="Times New Roman" w:cs="Times New Roman"/>
+                <w:sz w:val="20"/>
+                <w:szCs w:val="20"/>
+                <w:lang w:eastAsia="cs-CZ"/>
+              </w:rPr>
+              <w:t>Komentář ve třídě filledLineRasterizer</w:t>
+            </w:r>
           </w:p>
         </w:tc>
       </w:tr>
@@ -600,16 +589,7 @@
                 <w:szCs w:val="24"/>
                 <w:lang w:eastAsia="cs-CZ"/>
               </w:rPr>
-              <w:t>Interaktivní zadání</w:t>
-            </w:r>
-            <w:r>
-              <w:rPr>
-                <w:rFonts w:ascii="Arial" w:eastAsia="Times New Roman" w:hAnsi="Arial" w:cs="Arial"/>
-                <w:sz w:val="20"/>
-                <w:szCs w:val="24"/>
-                <w:lang w:eastAsia="cs-CZ"/>
-              </w:rPr>
-              <w:t xml:space="preserve"> koncových bodů</w:t>
+              <w:t>Interaktivní zadání koncových bodů</w:t>
             </w:r>
           </w:p>
         </w:tc>
@@ -626,26 +606,14 @@
                 <w:rFonts w:ascii="Arial" w:eastAsia="Times New Roman" w:hAnsi="Arial" w:cs="Arial"/>
                 <w:sz w:val="20"/>
                 <w:szCs w:val="24"/>
-                <w:highlight w:val="yellow"/>
-                <w:lang w:eastAsia="cs-CZ"/>
-              </w:rPr>
-            </w:pPr>
-            <w:r>
-              <w:rPr>
-                <w:rFonts w:ascii="Arial" w:eastAsia="Times New Roman" w:hAnsi="Arial" w:cs="Arial"/>
-                <w:sz w:val="20"/>
-                <w:szCs w:val="24"/>
-                <w:highlight w:val="yellow"/>
-                <w:lang w:eastAsia="cs-CZ"/>
-              </w:rPr>
-              <w:t xml:space="preserve"> </w:t>
-            </w:r>
-            <w:r>
-              <w:rPr>
-                <w:rFonts w:ascii="Arial" w:eastAsia="Times New Roman" w:hAnsi="Arial" w:cs="Arial"/>
-                <w:sz w:val="20"/>
-                <w:szCs w:val="24"/>
-                <w:highlight w:val="yellow"/>
+                <w:lang w:eastAsia="cs-CZ"/>
+              </w:rPr>
+            </w:pPr>
+            <w:r>
+              <w:rPr>
+                <w:rFonts w:ascii="Arial" w:eastAsia="Times New Roman" w:hAnsi="Arial" w:cs="Arial"/>
+                <w:sz w:val="20"/>
+                <w:szCs w:val="24"/>
                 <w:lang w:eastAsia="cs-CZ"/>
               </w:rPr>
               <w:t>100</w:t>
@@ -665,7 +633,6 @@
                 <w:rFonts w:ascii="Times New Roman" w:eastAsia="Times New Roman" w:hAnsi="Times New Roman" w:cs="Times New Roman"/>
                 <w:sz w:val="20"/>
                 <w:szCs w:val="20"/>
-                <w:highlight w:val="yellow"/>
                 <w:lang w:eastAsia="cs-CZ"/>
               </w:rPr>
             </w:pPr>
@@ -737,16 +704,7 @@
                 <w:szCs w:val="24"/>
                 <w:lang w:eastAsia="cs-CZ"/>
               </w:rPr>
-              <w:t>Pružné vykreslení</w:t>
-            </w:r>
-            <w:r>
-              <w:rPr>
-                <w:rFonts w:ascii="Arial" w:eastAsia="Times New Roman" w:hAnsi="Arial" w:cs="Arial"/>
-                <w:sz w:val="20"/>
-                <w:szCs w:val="24"/>
-                <w:lang w:eastAsia="cs-CZ"/>
-              </w:rPr>
-              <w:t xml:space="preserve"> (překreslování při tažení myši)</w:t>
+              <w:t>Pružné vykreslení (překreslování při tažení myši)</w:t>
             </w:r>
           </w:p>
         </w:tc>
@@ -762,16 +720,14 @@
                 <w:rFonts w:ascii="Arial" w:eastAsia="Times New Roman" w:hAnsi="Arial" w:cs="Arial"/>
                 <w:sz w:val="20"/>
                 <w:szCs w:val="24"/>
-                <w:highlight w:val="yellow"/>
-                <w:lang w:eastAsia="cs-CZ"/>
-              </w:rPr>
-            </w:pPr>
-            <w:r>
-              <w:rPr>
-                <w:rFonts w:ascii="Arial" w:eastAsia="Times New Roman" w:hAnsi="Arial" w:cs="Arial"/>
-                <w:sz w:val="20"/>
-                <w:szCs w:val="24"/>
-                <w:highlight w:val="yellow"/>
+                <w:lang w:eastAsia="cs-CZ"/>
+              </w:rPr>
+            </w:pPr>
+            <w:r>
+              <w:rPr>
+                <w:rFonts w:ascii="Arial" w:eastAsia="Times New Roman" w:hAnsi="Arial" w:cs="Arial"/>
+                <w:sz w:val="20"/>
+                <w:szCs w:val="24"/>
                 <w:lang w:eastAsia="cs-CZ"/>
               </w:rPr>
               <w:t>100</w:t>
@@ -790,10 +746,45 @@
                 <w:rFonts w:ascii="Times New Roman" w:eastAsia="Times New Roman" w:hAnsi="Times New Roman" w:cs="Times New Roman"/>
                 <w:sz w:val="20"/>
                 <w:szCs w:val="20"/>
-                <w:highlight w:val="yellow"/>
-                <w:lang w:eastAsia="cs-CZ"/>
-              </w:rPr>
-            </w:pPr>
+                <w:lang w:eastAsia="cs-CZ"/>
+              </w:rPr>
+            </w:pPr>
+            <w:r>
+              <w:rPr>
+                <w:rFonts w:ascii="Times New Roman" w:eastAsia="Times New Roman" w:hAnsi="Times New Roman" w:cs="Times New Roman"/>
+                <w:sz w:val="20"/>
+                <w:szCs w:val="20"/>
+                <w:lang w:eastAsia="cs-CZ"/>
+              </w:rPr>
+              <w:t>Tažením m</w:t>
+            </w:r>
+            <w:r>
+              <w:rPr>
+                <w:rFonts w:ascii="Times New Roman" w:eastAsia="Times New Roman" w:hAnsi="Times New Roman" w:cs="Times New Roman"/>
+                <w:sz w:val="20"/>
+                <w:szCs w:val="20"/>
+                <w:lang w:eastAsia="cs-CZ"/>
+              </w:rPr>
+              <w:t>y</w:t>
+            </w:r>
+            <w:r>
+              <w:rPr>
+                <w:rFonts w:ascii="Times New Roman" w:eastAsia="Times New Roman" w:hAnsi="Times New Roman" w:cs="Times New Roman"/>
+                <w:sz w:val="20"/>
+                <w:szCs w:val="20"/>
+                <w:lang w:eastAsia="cs-CZ"/>
+              </w:rPr>
+              <w:t>ší levého tlačítk</w:t>
+            </w:r>
+            <w:r>
+              <w:rPr>
+                <w:rFonts w:ascii="Times New Roman" w:eastAsia="Times New Roman" w:hAnsi="Times New Roman" w:cs="Times New Roman"/>
+                <w:sz w:val="20"/>
+                <w:szCs w:val="20"/>
+                <w:lang w:eastAsia="cs-CZ"/>
+              </w:rPr>
+              <w:t>a</w:t>
+            </w:r>
           </w:p>
         </w:tc>
         <w:tc>
@@ -876,16 +867,14 @@
                 <w:rFonts w:ascii="Arial" w:eastAsia="Times New Roman" w:hAnsi="Arial" w:cs="Arial"/>
                 <w:sz w:val="20"/>
                 <w:szCs w:val="24"/>
-                <w:highlight w:val="yellow"/>
-                <w:lang w:eastAsia="cs-CZ"/>
-              </w:rPr>
-            </w:pPr>
-            <w:r>
-              <w:rPr>
-                <w:rFonts w:ascii="Arial" w:eastAsia="Times New Roman" w:hAnsi="Arial" w:cs="Arial"/>
-                <w:sz w:val="20"/>
-                <w:szCs w:val="24"/>
-                <w:highlight w:val="yellow"/>
+                <w:lang w:eastAsia="cs-CZ"/>
+              </w:rPr>
+            </w:pPr>
+            <w:r>
+              <w:rPr>
+                <w:rFonts w:ascii="Arial" w:eastAsia="Times New Roman" w:hAnsi="Arial" w:cs="Arial"/>
+                <w:sz w:val="20"/>
+                <w:szCs w:val="24"/>
                 <w:lang w:eastAsia="cs-CZ"/>
               </w:rPr>
               <w:t>100</w:t>
@@ -904,7 +893,6 @@
                 <w:rFonts w:ascii="Times New Roman" w:eastAsia="Times New Roman" w:hAnsi="Times New Roman" w:cs="Times New Roman"/>
                 <w:sz w:val="20"/>
                 <w:szCs w:val="20"/>
-                <w:highlight w:val="yellow"/>
                 <w:lang w:eastAsia="cs-CZ"/>
               </w:rPr>
             </w:pPr>
@@ -1001,10 +989,18 @@
                 <w:rFonts w:ascii="Arial" w:eastAsia="Times New Roman" w:hAnsi="Arial" w:cs="Arial"/>
                 <w:sz w:val="20"/>
                 <w:szCs w:val="24"/>
-                <w:highlight w:val="yellow"/>
-                <w:lang w:eastAsia="cs-CZ"/>
-              </w:rPr>
-            </w:pPr>
+                <w:lang w:eastAsia="cs-CZ"/>
+              </w:rPr>
+            </w:pPr>
+            <w:r>
+              <w:rPr>
+                <w:rFonts w:ascii="Arial" w:eastAsia="Times New Roman" w:hAnsi="Arial" w:cs="Arial"/>
+                <w:sz w:val="20"/>
+                <w:szCs w:val="24"/>
+                <w:lang w:eastAsia="cs-CZ"/>
+              </w:rPr>
+              <w:t>100</w:t>
+            </w:r>
           </w:p>
         </w:tc>
         <w:tc>
@@ -1019,10 +1015,18 @@
                 <w:rFonts w:ascii="Times New Roman" w:eastAsia="Times New Roman" w:hAnsi="Times New Roman" w:cs="Times New Roman"/>
                 <w:sz w:val="20"/>
                 <w:szCs w:val="20"/>
-                <w:highlight w:val="yellow"/>
-                <w:lang w:eastAsia="cs-CZ"/>
-              </w:rPr>
-            </w:pPr>
+                <w:lang w:eastAsia="cs-CZ"/>
+              </w:rPr>
+            </w:pPr>
+            <w:r>
+              <w:rPr>
+                <w:rFonts w:ascii="Times New Roman" w:eastAsia="Times New Roman" w:hAnsi="Times New Roman" w:cs="Times New Roman"/>
+                <w:sz w:val="20"/>
+                <w:szCs w:val="20"/>
+                <w:lang w:eastAsia="cs-CZ"/>
+              </w:rPr>
+              <w:t>Tažením myší při zadávání dalšího bodu v polygonu</w:t>
+            </w:r>
           </w:p>
         </w:tc>
         <w:tc>
@@ -1105,10 +1109,18 @@
                 <w:rFonts w:ascii="Arial" w:eastAsia="Times New Roman" w:hAnsi="Arial" w:cs="Arial"/>
                 <w:sz w:val="20"/>
                 <w:szCs w:val="24"/>
-                <w:highlight w:val="yellow"/>
-                <w:lang w:eastAsia="cs-CZ"/>
-              </w:rPr>
-            </w:pPr>
+                <w:lang w:eastAsia="cs-CZ"/>
+              </w:rPr>
+            </w:pPr>
+            <w:r>
+              <w:rPr>
+                <w:rFonts w:ascii="Arial" w:eastAsia="Times New Roman" w:hAnsi="Arial" w:cs="Arial"/>
+                <w:sz w:val="20"/>
+                <w:szCs w:val="24"/>
+                <w:lang w:eastAsia="cs-CZ"/>
+              </w:rPr>
+              <w:t>100</w:t>
+            </w:r>
           </w:p>
         </w:tc>
         <w:tc>
@@ -1123,7 +1135,6 @@
                 <w:rFonts w:ascii="Times New Roman" w:eastAsia="Times New Roman" w:hAnsi="Times New Roman" w:cs="Times New Roman"/>
                 <w:sz w:val="20"/>
                 <w:szCs w:val="20"/>
-                <w:highlight w:val="yellow"/>
                 <w:lang w:eastAsia="cs-CZ"/>
               </w:rPr>
             </w:pPr>
@@ -1223,10 +1234,18 @@
                 <w:rFonts w:ascii="Arial" w:eastAsia="Times New Roman" w:hAnsi="Arial" w:cs="Arial"/>
                 <w:sz w:val="20"/>
                 <w:szCs w:val="24"/>
-                <w:highlight w:val="yellow"/>
-                <w:lang w:eastAsia="cs-CZ"/>
-              </w:rPr>
-            </w:pPr>
+                <w:lang w:eastAsia="cs-CZ"/>
+              </w:rPr>
+            </w:pPr>
+            <w:r>
+              <w:rPr>
+                <w:rFonts w:ascii="Arial" w:eastAsia="Times New Roman" w:hAnsi="Arial" w:cs="Arial"/>
+                <w:sz w:val="20"/>
+                <w:szCs w:val="24"/>
+                <w:lang w:eastAsia="cs-CZ"/>
+              </w:rPr>
+              <w:t>100</w:t>
+            </w:r>
           </w:p>
         </w:tc>
         <w:tc>
@@ -1242,7 +1261,6 @@
                 <w:rFonts w:ascii="Arial" w:eastAsia="Times New Roman" w:hAnsi="Arial" w:cs="Arial"/>
                 <w:sz w:val="20"/>
                 <w:szCs w:val="24"/>
-                <w:highlight w:val="yellow"/>
                 <w:lang w:eastAsia="cs-CZ"/>
               </w:rPr>
             </w:pPr>
@@ -1329,10 +1347,18 @@
                 <w:rFonts w:ascii="Arial" w:eastAsia="Times New Roman" w:hAnsi="Arial" w:cs="Arial"/>
                 <w:sz w:val="20"/>
                 <w:szCs w:val="24"/>
-                <w:highlight w:val="yellow"/>
-                <w:lang w:eastAsia="cs-CZ"/>
-              </w:rPr>
-            </w:pPr>
+                <w:lang w:eastAsia="cs-CZ"/>
+              </w:rPr>
+            </w:pPr>
+            <w:r>
+              <w:rPr>
+                <w:rFonts w:ascii="Arial" w:eastAsia="Times New Roman" w:hAnsi="Arial" w:cs="Arial"/>
+                <w:sz w:val="20"/>
+                <w:szCs w:val="24"/>
+                <w:lang w:eastAsia="cs-CZ"/>
+              </w:rPr>
+              <w:t>100</w:t>
+            </w:r>
           </w:p>
         </w:tc>
         <w:tc>
@@ -1347,10 +1373,18 @@
                 <w:rFonts w:ascii="Arial" w:eastAsia="Times New Roman" w:hAnsi="Arial" w:cs="Arial"/>
                 <w:sz w:val="20"/>
                 <w:szCs w:val="24"/>
-                <w:highlight w:val="yellow"/>
-                <w:lang w:eastAsia="cs-CZ"/>
-              </w:rPr>
-            </w:pPr>
+                <w:lang w:eastAsia="cs-CZ"/>
+              </w:rPr>
+            </w:pPr>
+            <w:r>
+              <w:rPr>
+                <w:rFonts w:ascii="Arial" w:eastAsia="Times New Roman" w:hAnsi="Arial" w:cs="Arial"/>
+                <w:sz w:val="20"/>
+                <w:szCs w:val="24"/>
+                <w:lang w:eastAsia="cs-CZ"/>
+              </w:rPr>
+              <w:t>Postupným klikáním přidává vrcholy do polygonu</w:t>
+            </w:r>
           </w:p>
         </w:tc>
         <w:tc>
@@ -1447,10 +1481,18 @@
                 <w:rFonts w:ascii="Arial" w:eastAsia="Times New Roman" w:hAnsi="Arial" w:cs="Arial"/>
                 <w:sz w:val="20"/>
                 <w:szCs w:val="24"/>
-                <w:highlight w:val="yellow"/>
-                <w:lang w:eastAsia="cs-CZ"/>
-              </w:rPr>
-            </w:pPr>
+                <w:lang w:eastAsia="cs-CZ"/>
+              </w:rPr>
+            </w:pPr>
+            <w:r>
+              <w:rPr>
+                <w:rFonts w:ascii="Arial" w:eastAsia="Times New Roman" w:hAnsi="Arial" w:cs="Arial"/>
+                <w:sz w:val="20"/>
+                <w:szCs w:val="24"/>
+                <w:lang w:eastAsia="cs-CZ"/>
+              </w:rPr>
+              <w:t>100</w:t>
+            </w:r>
           </w:p>
         </w:tc>
         <w:tc>
@@ -1466,7 +1508,6 @@
                 <w:rFonts w:ascii="Times New Roman" w:eastAsia="Times New Roman" w:hAnsi="Times New Roman" w:cs="Times New Roman"/>
                 <w:sz w:val="20"/>
                 <w:szCs w:val="20"/>
-                <w:highlight w:val="yellow"/>
                 <w:lang w:eastAsia="cs-CZ"/>
               </w:rPr>
             </w:pPr>
@@ -1488,6 +1529,15 @@
                 <w:lang w:eastAsia="cs-CZ"/>
               </w:rPr>
             </w:pPr>
+            <w:r>
+              <w:rPr>
+                <w:rFonts w:ascii="Times New Roman" w:eastAsia="Times New Roman" w:hAnsi="Times New Roman" w:cs="Times New Roman"/>
+                <w:sz w:val="20"/>
+                <w:szCs w:val="20"/>
+                <w:lang w:eastAsia="cs-CZ"/>
+              </w:rPr>
+              <w:t>Po posledním vrcholu bude v konzoli vypsán error</w:t>
+            </w:r>
           </w:p>
         </w:tc>
       </w:tr>
@@ -1553,10 +1603,18 @@
                 <w:rFonts w:ascii="Arial" w:eastAsia="Times New Roman" w:hAnsi="Arial" w:cs="Arial"/>
                 <w:sz w:val="20"/>
                 <w:szCs w:val="24"/>
-                <w:highlight w:val="yellow"/>
-                <w:lang w:eastAsia="cs-CZ"/>
-              </w:rPr>
-            </w:pPr>
+                <w:lang w:eastAsia="cs-CZ"/>
+              </w:rPr>
+            </w:pPr>
+            <w:r>
+              <w:rPr>
+                <w:rFonts w:ascii="Arial" w:eastAsia="Times New Roman" w:hAnsi="Arial" w:cs="Arial"/>
+                <w:sz w:val="20"/>
+                <w:szCs w:val="24"/>
+                <w:lang w:eastAsia="cs-CZ"/>
+              </w:rPr>
+              <w:t>100</w:t>
+            </w:r>
           </w:p>
         </w:tc>
         <w:tc>
@@ -1571,10 +1629,18 @@
                 <w:rFonts w:ascii="Times New Roman" w:eastAsia="Times New Roman" w:hAnsi="Times New Roman" w:cs="Times New Roman"/>
                 <w:sz w:val="20"/>
                 <w:szCs w:val="20"/>
-                <w:highlight w:val="yellow"/>
-                <w:lang w:eastAsia="cs-CZ"/>
-              </w:rPr>
-            </w:pPr>
+                <w:lang w:eastAsia="cs-CZ"/>
+              </w:rPr>
+            </w:pPr>
+            <w:r>
+              <w:rPr>
+                <w:rFonts w:ascii="Times New Roman" w:eastAsia="Times New Roman" w:hAnsi="Times New Roman" w:cs="Times New Roman"/>
+                <w:sz w:val="20"/>
+                <w:szCs w:val="20"/>
+                <w:lang w:eastAsia="cs-CZ"/>
+              </w:rPr>
+              <w:t>Po spuštění trojúhelníkového modu stejně jako ostatní levou myší</w:t>
+            </w:r>
           </w:p>
         </w:tc>
         <w:tc>
@@ -1661,10 +1727,18 @@
                 <w:rFonts w:ascii="Arial" w:eastAsia="Times New Roman" w:hAnsi="Arial" w:cs="Arial"/>
                 <w:sz w:val="20"/>
                 <w:szCs w:val="24"/>
-                <w:highlight w:val="yellow"/>
-                <w:lang w:eastAsia="cs-CZ"/>
-              </w:rPr>
-            </w:pPr>
+                <w:lang w:eastAsia="cs-CZ"/>
+              </w:rPr>
+            </w:pPr>
+            <w:r>
+              <w:rPr>
+                <w:rFonts w:ascii="Arial" w:eastAsia="Times New Roman" w:hAnsi="Arial" w:cs="Arial"/>
+                <w:sz w:val="20"/>
+                <w:szCs w:val="24"/>
+                <w:lang w:eastAsia="cs-CZ"/>
+              </w:rPr>
+              <w:t>100</w:t>
+            </w:r>
           </w:p>
         </w:tc>
         <w:tc>
@@ -1680,7 +1754,6 @@
                 <w:rFonts w:ascii="Times New Roman" w:eastAsia="Times New Roman" w:hAnsi="Times New Roman" w:cs="Times New Roman"/>
                 <w:sz w:val="20"/>
                 <w:szCs w:val="20"/>
-                <w:highlight w:val="yellow"/>
                 <w:lang w:eastAsia="cs-CZ"/>
               </w:rPr>
             </w:pPr>
@@ -1702,6 +1775,33 @@
                 <w:lang w:eastAsia="cs-CZ"/>
               </w:rPr>
             </w:pPr>
+            <w:r>
+              <w:rPr>
+                <w:rFonts w:ascii="Times New Roman" w:eastAsia="Times New Roman" w:hAnsi="Times New Roman" w:cs="Times New Roman"/>
+                <w:sz w:val="20"/>
+                <w:szCs w:val="20"/>
+                <w:lang w:eastAsia="cs-CZ"/>
+              </w:rPr>
+              <w:t>Trojuhelní</w:t>
+            </w:r>
+            <w:r>
+              <w:rPr>
+                <w:rFonts w:ascii="Times New Roman" w:eastAsia="Times New Roman" w:hAnsi="Times New Roman" w:cs="Times New Roman"/>
+                <w:sz w:val="20"/>
+                <w:szCs w:val="20"/>
+                <w:lang w:eastAsia="cs-CZ"/>
+              </w:rPr>
+              <w:t>k</w:t>
+            </w:r>
+            <w:r>
+              <w:rPr>
+                <w:rFonts w:ascii="Times New Roman" w:eastAsia="Times New Roman" w:hAnsi="Times New Roman" w:cs="Times New Roman"/>
+                <w:sz w:val="20"/>
+                <w:szCs w:val="20"/>
+                <w:lang w:eastAsia="cs-CZ"/>
+              </w:rPr>
+              <w:t xml:space="preserve"> je vždy doplňen na thaletovu kružnici</w:t>
+            </w:r>
           </w:p>
         </w:tc>
       </w:tr>
@@ -1752,10 +1852,18 @@
                 <w:rFonts w:ascii="Times New Roman" w:eastAsia="Times New Roman" w:hAnsi="Times New Roman" w:cs="Times New Roman"/>
                 <w:sz w:val="20"/>
                 <w:szCs w:val="20"/>
-                <w:highlight w:val="yellow"/>
-                <w:lang w:eastAsia="cs-CZ"/>
-              </w:rPr>
-            </w:pPr>
+                <w:lang w:eastAsia="cs-CZ"/>
+              </w:rPr>
+            </w:pPr>
+            <w:r>
+              <w:rPr>
+                <w:rFonts w:ascii="Times New Roman" w:eastAsia="Times New Roman" w:hAnsi="Times New Roman" w:cs="Times New Roman"/>
+                <w:sz w:val="20"/>
+                <w:szCs w:val="20"/>
+                <w:lang w:eastAsia="cs-CZ"/>
+              </w:rPr>
+              <w:t>100</w:t>
+            </w:r>
           </w:p>
         </w:tc>
         <w:tc>
@@ -1771,7 +1879,6 @@
                 <w:rFonts w:ascii="Times New Roman" w:eastAsia="Times New Roman" w:hAnsi="Times New Roman" w:cs="Times New Roman"/>
                 <w:sz w:val="20"/>
                 <w:szCs w:val="20"/>
-                <w:highlight w:val="yellow"/>
                 <w:lang w:eastAsia="cs-CZ"/>
               </w:rPr>
             </w:pPr>
@@ -1967,6 +2074,15 @@
                 <w:lang w:eastAsia="cs-CZ"/>
               </w:rPr>
             </w:pPr>
+            <w:r>
+              <w:rPr>
+                <w:rFonts w:ascii="Times New Roman" w:eastAsia="Times New Roman" w:hAnsi="Times New Roman" w:cs="Times New Roman"/>
+                <w:sz w:val="20"/>
+                <w:szCs w:val="20"/>
+                <w:lang w:eastAsia="cs-CZ"/>
+              </w:rPr>
+              <w:t>100</w:t>
+            </w:r>
           </w:p>
         </w:tc>
         <w:tc>
@@ -2052,16 +2168,7 @@
                 <w:szCs w:val="24"/>
                 <w:lang w:eastAsia="cs-CZ"/>
               </w:rPr>
-              <w:t>Editace polohy vrcholů</w:t>
-            </w:r>
-            <w:r>
-              <w:rPr>
-                <w:rFonts w:ascii="Arial" w:eastAsia="Times New Roman" w:hAnsi="Arial" w:cs="Arial"/>
-                <w:sz w:val="20"/>
-                <w:szCs w:val="24"/>
-                <w:lang w:eastAsia="cs-CZ"/>
-              </w:rPr>
-              <w:t xml:space="preserve"> úseček/polygonu</w:t>
+              <w:t>Editace polohy vrcholů úseček/polygonu</w:t>
             </w:r>
           </w:p>
         </w:tc>
@@ -2081,6 +2188,15 @@
                 <w:lang w:eastAsia="cs-CZ"/>
               </w:rPr>
             </w:pPr>
+            <w:r>
+              <w:rPr>
+                <w:rFonts w:ascii="Arial" w:eastAsia="Times New Roman" w:hAnsi="Arial" w:cs="Arial"/>
+                <w:sz w:val="20"/>
+                <w:szCs w:val="24"/>
+                <w:lang w:eastAsia="cs-CZ"/>
+              </w:rPr>
+              <w:t>100</w:t>
+            </w:r>
           </w:p>
         </w:tc>
         <w:tc>
@@ -2099,6 +2215,42 @@
                 <w:lang w:eastAsia="cs-CZ"/>
               </w:rPr>
             </w:pPr>
+            <w:r>
+              <w:rPr>
+                <w:rFonts w:ascii="Times New Roman" w:eastAsia="Times New Roman" w:hAnsi="Times New Roman" w:cs="Times New Roman"/>
+                <w:sz w:val="20"/>
+                <w:szCs w:val="20"/>
+                <w:lang w:eastAsia="cs-CZ"/>
+              </w:rPr>
+              <w:t>Pravé</w:t>
+            </w:r>
+            <w:r>
+              <w:rPr>
+                <w:rFonts w:ascii="Times New Roman" w:eastAsia="Times New Roman" w:hAnsi="Times New Roman" w:cs="Times New Roman"/>
+                <w:sz w:val="20"/>
+                <w:szCs w:val="20"/>
+                <w:lang w:eastAsia="cs-CZ"/>
+              </w:rPr>
+              <w:t xml:space="preserve"> </w:t>
+            </w:r>
+            <w:r>
+              <w:rPr>
+                <w:rFonts w:ascii="Times New Roman" w:eastAsia="Times New Roman" w:hAnsi="Times New Roman" w:cs="Times New Roman"/>
+                <w:sz w:val="20"/>
+                <w:szCs w:val="20"/>
+                <w:lang w:eastAsia="cs-CZ"/>
+              </w:rPr>
+              <w:t>tlačítko myši slouží pro editaci</w:t>
+            </w:r>
+            <w:r>
+              <w:rPr>
+                <w:rFonts w:ascii="Times New Roman" w:eastAsia="Times New Roman" w:hAnsi="Times New Roman" w:cs="Times New Roman"/>
+                <w:sz w:val="20"/>
+                <w:szCs w:val="20"/>
+                <w:lang w:eastAsia="cs-CZ"/>
+              </w:rPr>
+              <w:t>. Je možno tlačítkem táhnout</w:t>
+            </w:r>
           </w:p>
         </w:tc>
         <w:tc>
@@ -2185,6 +2337,15 @@
                 <w:lang w:eastAsia="cs-CZ"/>
               </w:rPr>
             </w:pPr>
+            <w:r>
+              <w:rPr>
+                <w:rFonts w:ascii="Arial" w:eastAsia="Times New Roman" w:hAnsi="Arial" w:cs="Arial"/>
+                <w:sz w:val="20"/>
+                <w:szCs w:val="24"/>
+                <w:lang w:eastAsia="cs-CZ"/>
+              </w:rPr>
+              <w:t>100</w:t>
+            </w:r>
           </w:p>
         </w:tc>
         <w:tc>
@@ -2203,6 +2364,15 @@
                 <w:lang w:eastAsia="cs-CZ"/>
               </w:rPr>
             </w:pPr>
+            <w:r>
+              <w:rPr>
+                <w:rFonts w:ascii="Times New Roman" w:eastAsia="Times New Roman" w:hAnsi="Times New Roman" w:cs="Times New Roman"/>
+                <w:sz w:val="20"/>
+                <w:szCs w:val="20"/>
+                <w:lang w:eastAsia="cs-CZ"/>
+              </w:rPr>
+              <w:t>Tlačítko B odebere poslední bod</w:t>
+            </w:r>
           </w:p>
         </w:tc>
         <w:tc>
@@ -2290,6 +2460,15 @@
                 <w:lang w:eastAsia="cs-CZ"/>
               </w:rPr>
             </w:pPr>
+            <w:r>
+              <w:rPr>
+                <w:rFonts w:ascii="Arial" w:eastAsia="Times New Roman" w:hAnsi="Arial" w:cs="Arial"/>
+                <w:sz w:val="20"/>
+                <w:szCs w:val="24"/>
+                <w:lang w:eastAsia="cs-CZ"/>
+              </w:rPr>
+              <w:t>100</w:t>
+            </w:r>
           </w:p>
         </w:tc>
         <w:tc>
@@ -2308,6 +2487,15 @@
                 <w:lang w:eastAsia="cs-CZ"/>
               </w:rPr>
             </w:pPr>
+            <w:r>
+              <w:rPr>
+                <w:rFonts w:ascii="Times New Roman" w:eastAsia="Times New Roman" w:hAnsi="Times New Roman" w:cs="Times New Roman"/>
+                <w:sz w:val="20"/>
+                <w:szCs w:val="20"/>
+                <w:lang w:eastAsia="cs-CZ"/>
+              </w:rPr>
+              <w:t>Součást editace</w:t>
+            </w:r>
           </w:p>
         </w:tc>
         <w:tc>
@@ -2568,6 +2756,15 @@
                 <w:lang w:eastAsia="cs-CZ"/>
               </w:rPr>
             </w:pPr>
+            <w:r>
+              <w:rPr>
+                <w:rFonts w:ascii="Arial" w:eastAsia="Times New Roman" w:hAnsi="Arial" w:cs="Arial"/>
+                <w:sz w:val="20"/>
+                <w:szCs w:val="24"/>
+                <w:lang w:eastAsia="cs-CZ"/>
+              </w:rPr>
+              <w:t>Vykreslení doprovodné tečkováné těžnice Thaletova trojuhelníku</w:t>
+            </w:r>
           </w:p>
         </w:tc>
         <w:tc>
@@ -2672,6 +2869,15 @@
                 <w:lang w:eastAsia="cs-CZ"/>
               </w:rPr>
             </w:pPr>
+            <w:r>
+              <w:rPr>
+                <w:rFonts w:ascii="Arial" w:eastAsia="Times New Roman" w:hAnsi="Arial" w:cs="Arial"/>
+                <w:sz w:val="20"/>
+                <w:szCs w:val="24"/>
+                <w:lang w:eastAsia="cs-CZ"/>
+              </w:rPr>
+              <w:t>Možnost plánování rozšíření polygonu tečkovanou čarou</w:t>
+            </w:r>
           </w:p>
         </w:tc>
         <w:tc>
@@ -3050,6 +3256,7 @@
     <w:lsdException w:name="HTML Sample" w:semiHidden="1" w:unhideWhenUsed="1"/>
     <w:lsdException w:name="HTML Typewriter" w:semiHidden="1" w:unhideWhenUsed="1"/>
     <w:lsdException w:name="HTML Variable" w:semiHidden="1" w:unhideWhenUsed="1"/>
+    <w:lsdException w:name="Normal Table" w:semiHidden="1" w:unhideWhenUsed="1"/>
     <w:lsdException w:name="annotation subject" w:semiHidden="1" w:unhideWhenUsed="1"/>
     <w:lsdException w:name="No List" w:semiHidden="1" w:unhideWhenUsed="1"/>
     <w:lsdException w:name="Outline List 1" w:semiHidden="1" w:unhideWhenUsed="1"/>
@@ -3096,8 +3303,10 @@
     <w:lsdException w:name="Table Subtle 2" w:semiHidden="1" w:unhideWhenUsed="1"/>
     <w:lsdException w:name="Table Web 1" w:semiHidden="1" w:unhideWhenUsed="1"/>
     <w:lsdException w:name="Table Web 2" w:semiHidden="1" w:unhideWhenUsed="1"/>
+    <w:lsdException w:name="Table Web 3" w:semiHidden="1" w:unhideWhenUsed="1"/>
     <w:lsdException w:name="Balloon Text" w:semiHidden="1" w:unhideWhenUsed="1"/>
     <w:lsdException w:name="Table Grid" w:uiPriority="39"/>
+    <w:lsdException w:name="Table Theme" w:semiHidden="1" w:unhideWhenUsed="1"/>
     <w:lsdException w:name="Placeholder Text" w:semiHidden="1"/>
     <w:lsdException w:name="No Spacing" w:uiPriority="1" w:qFormat="1"/>
     <w:lsdException w:name="Light Shading" w:uiPriority="60"/>

</xml_diff>